<commit_message>
Definición de atributos de la clase cañón
</commit_message>
<xml_diff>
--- a/Planteamiento.docx
+++ b/Planteamiento.docx
@@ -58,14 +58,21 @@
           <w:sz w:val="24"/>
           <w:szCs w:val="24"/>
         </w:rPr>
-        <w:t>Se utilizarán clases para cada objeto en pantalla</w:t>
+        <w:t>Se utilizarán clases para cada objeto en pantall</w:t>
+      </w:r>
+      <w:r>
+        <w:rPr>
+          <w:sz w:val="24"/>
+          <w:szCs w:val="24"/>
+        </w:rPr>
+        <w:t>a</w:t>
       </w:r>
     </w:p>
     <w:p>
       <w:pPr>
         <w:pStyle w:val="Prrafodelista"/>
         <w:numPr>
-          <w:ilvl w:val="0"/>
+          <w:ilvl w:val="1"/>
           <w:numId w:val="1"/>
         </w:numPr>
         <w:rPr>
@@ -73,6 +80,133 @@
           <w:szCs w:val="24"/>
         </w:rPr>
       </w:pPr>
+      <w:r>
+        <w:rPr>
+          <w:sz w:val="24"/>
+          <w:szCs w:val="24"/>
+        </w:rPr>
+        <w:t>Una clase cañón</w:t>
+      </w:r>
+    </w:p>
+    <w:p>
+      <w:pPr>
+        <w:pStyle w:val="Prrafodelista"/>
+        <w:numPr>
+          <w:ilvl w:val="2"/>
+          <w:numId w:val="1"/>
+        </w:numPr>
+        <w:rPr>
+          <w:sz w:val="24"/>
+          <w:szCs w:val="24"/>
+        </w:rPr>
+      </w:pPr>
+      <w:r>
+        <w:rPr>
+          <w:sz w:val="24"/>
+          <w:szCs w:val="24"/>
+        </w:rPr>
+        <w:t xml:space="preserve">Atributos </w:t>
+      </w:r>
+    </w:p>
+    <w:p>
+      <w:pPr>
+        <w:pStyle w:val="Prrafodelista"/>
+        <w:numPr>
+          <w:ilvl w:val="3"/>
+          <w:numId w:val="1"/>
+        </w:numPr>
+        <w:rPr>
+          <w:sz w:val="24"/>
+          <w:szCs w:val="24"/>
+        </w:rPr>
+      </w:pPr>
+      <w:r>
+        <w:rPr>
+          <w:sz w:val="24"/>
+          <w:szCs w:val="24"/>
+        </w:rPr>
+        <w:t>Rango de acción</w:t>
+      </w:r>
+    </w:p>
+    <w:p>
+      <w:pPr>
+        <w:pStyle w:val="Prrafodelista"/>
+        <w:numPr>
+          <w:ilvl w:val="3"/>
+          <w:numId w:val="1"/>
+        </w:numPr>
+        <w:rPr>
+          <w:sz w:val="24"/>
+          <w:szCs w:val="24"/>
+        </w:rPr>
+      </w:pPr>
+      <w:r>
+        <w:rPr>
+          <w:sz w:val="24"/>
+          <w:szCs w:val="24"/>
+        </w:rPr>
+        <w:t>Posición en X</w:t>
+      </w:r>
+    </w:p>
+    <w:p>
+      <w:pPr>
+        <w:pStyle w:val="Prrafodelista"/>
+        <w:numPr>
+          <w:ilvl w:val="3"/>
+          <w:numId w:val="1"/>
+        </w:numPr>
+        <w:rPr>
+          <w:sz w:val="24"/>
+          <w:szCs w:val="24"/>
+        </w:rPr>
+      </w:pPr>
+      <w:r>
+        <w:rPr>
+          <w:sz w:val="24"/>
+          <w:szCs w:val="24"/>
+        </w:rPr>
+        <w:t>Posición en Y</w:t>
+      </w:r>
+    </w:p>
+    <w:p>
+      <w:pPr>
+        <w:pStyle w:val="Prrafodelista"/>
+        <w:numPr>
+          <w:ilvl w:val="2"/>
+          <w:numId w:val="1"/>
+        </w:numPr>
+        <w:rPr>
+          <w:sz w:val="24"/>
+          <w:szCs w:val="24"/>
+        </w:rPr>
+      </w:pPr>
+      <w:r>
+        <w:rPr>
+          <w:sz w:val="24"/>
+          <w:szCs w:val="24"/>
+        </w:rPr>
+        <w:t xml:space="preserve"> Métodos </w:t>
+      </w:r>
+    </w:p>
+    <w:p>
+      <w:pPr>
+        <w:pStyle w:val="Prrafodelista"/>
+        <w:numPr>
+          <w:ilvl w:val="3"/>
+          <w:numId w:val="1"/>
+        </w:numPr>
+        <w:rPr>
+          <w:sz w:val="24"/>
+          <w:szCs w:val="24"/>
+        </w:rPr>
+      </w:pPr>
+      <w:r>
+        <w:rPr>
+          <w:sz w:val="24"/>
+          <w:szCs w:val="24"/>
+        </w:rPr>
+        <w:t>Constructor de clase</w:t>
+      </w:r>
     </w:p>
     <w:sectPr>
       <w:pgSz w:w="12240" w:h="15840"/>
@@ -102,7 +236,7 @@
         <w:rFonts w:ascii="Symbol" w:hAnsi="Symbol" w:hint="default"/>
       </w:rPr>
     </w:lvl>
-    <w:lvl w:ilvl="1" w:tplc="240A0003" w:tentative="1">
+    <w:lvl w:ilvl="1" w:tplc="240A0003">
       <w:start w:val="1"/>
       <w:numFmt w:val="bullet"/>
       <w:lvlText w:val="o"/>
@@ -114,7 +248,7 @@
         <w:rFonts w:ascii="Courier New" w:hAnsi="Courier New" w:cs="Courier New" w:hint="default"/>
       </w:rPr>
     </w:lvl>
-    <w:lvl w:ilvl="2" w:tplc="240A0005" w:tentative="1">
+    <w:lvl w:ilvl="2" w:tplc="240A0005">
       <w:start w:val="1"/>
       <w:numFmt w:val="bullet"/>
       <w:lvlText w:val=""/>
@@ -126,7 +260,7 @@
         <w:rFonts w:ascii="Wingdings" w:hAnsi="Wingdings" w:hint="default"/>
       </w:rPr>
     </w:lvl>
-    <w:lvl w:ilvl="3" w:tplc="240A0001" w:tentative="1">
+    <w:lvl w:ilvl="3" w:tplc="240A0001">
       <w:start w:val="1"/>
       <w:numFmt w:val="bullet"/>
       <w:lvlText w:val=""/>

</xml_diff>

<commit_message>
Definición de la clase proyectil
</commit_message>
<xml_diff>
--- a/Planteamiento.docx
+++ b/Planteamiento.docx
@@ -443,7 +443,7 @@
           <w:sz w:val="24"/>
           <w:szCs w:val="24"/>
         </w:rPr>
-        <w:t>Construcctor</w:t>
+        <w:t>Constructor (float posX, float posY)</w:t>
       </w:r>
     </w:p>
     <w:p>
@@ -553,6 +553,13 @@
           <w:sz w:val="24"/>
           <w:szCs w:val="24"/>
         </w:rPr>
+        <w:t xml:space="preserve">Float </w:t>
+      </w:r>
+      <w:r>
+        <w:rPr>
+          <w:sz w:val="24"/>
+          <w:szCs w:val="24"/>
+        </w:rPr>
         <w:t>Posición en X</w:t>
       </w:r>
     </w:p>
@@ -573,6 +580,13 @@
           <w:sz w:val="24"/>
           <w:szCs w:val="24"/>
         </w:rPr>
+        <w:t xml:space="preserve">Float </w:t>
+      </w:r>
+      <w:r>
+        <w:rPr>
+          <w:sz w:val="24"/>
+          <w:szCs w:val="24"/>
+        </w:rPr>
         <w:t>Posición en Y</w:t>
       </w:r>
     </w:p>
@@ -593,6 +607,13 @@
           <w:sz w:val="24"/>
           <w:szCs w:val="24"/>
         </w:rPr>
+        <w:t xml:space="preserve">Float </w:t>
+      </w:r>
+      <w:r>
+        <w:rPr>
+          <w:sz w:val="24"/>
+          <w:szCs w:val="24"/>
+        </w:rPr>
         <w:t>Ángulo</w:t>
       </w:r>
     </w:p>
@@ -613,6 +634,13 @@
           <w:sz w:val="24"/>
           <w:szCs w:val="24"/>
         </w:rPr>
+        <w:t xml:space="preserve">Float </w:t>
+      </w:r>
+      <w:r>
+        <w:rPr>
+          <w:sz w:val="24"/>
+          <w:szCs w:val="24"/>
+        </w:rPr>
         <w:t xml:space="preserve">Velocidad inicial </w:t>
       </w:r>
     </w:p>
@@ -633,6 +661,13 @@
           <w:sz w:val="24"/>
           <w:szCs w:val="24"/>
         </w:rPr>
+        <w:t xml:space="preserve">Float </w:t>
+      </w:r>
+      <w:r>
+        <w:rPr>
+          <w:sz w:val="24"/>
+          <w:szCs w:val="24"/>
+        </w:rPr>
         <w:t>Velocidad en X</w:t>
       </w:r>
     </w:p>
@@ -653,21 +688,35 @@
           <w:sz w:val="24"/>
           <w:szCs w:val="24"/>
         </w:rPr>
-        <w:t>Velocicad en Y</w:t>
-      </w:r>
-    </w:p>
-    <w:p>
-      <w:pPr>
-        <w:pStyle w:val="Prrafodelista"/>
-        <w:numPr>
-          <w:ilvl w:val="3"/>
-          <w:numId w:val="1"/>
-        </w:numPr>
-        <w:rPr>
-          <w:sz w:val="24"/>
-          <w:szCs w:val="24"/>
-        </w:rPr>
-      </w:pPr>
+        <w:t>Float Velocidad</w:t>
+      </w:r>
+      <w:r>
+        <w:rPr>
+          <w:sz w:val="24"/>
+          <w:szCs w:val="24"/>
+        </w:rPr>
+        <w:t xml:space="preserve"> en Y</w:t>
+      </w:r>
+    </w:p>
+    <w:p>
+      <w:pPr>
+        <w:pStyle w:val="Prrafodelista"/>
+        <w:numPr>
+          <w:ilvl w:val="3"/>
+          <w:numId w:val="1"/>
+        </w:numPr>
+        <w:rPr>
+          <w:sz w:val="24"/>
+          <w:szCs w:val="24"/>
+        </w:rPr>
+      </w:pPr>
+      <w:r>
+        <w:rPr>
+          <w:sz w:val="24"/>
+          <w:szCs w:val="24"/>
+        </w:rPr>
+        <w:t xml:space="preserve">Float </w:t>
+      </w:r>
       <w:r>
         <w:rPr>
           <w:sz w:val="24"/>
@@ -693,6 +742,13 @@
           <w:sz w:val="24"/>
           <w:szCs w:val="24"/>
         </w:rPr>
+        <w:t xml:space="preserve">Float </w:t>
+      </w:r>
+      <w:r>
+        <w:rPr>
+          <w:sz w:val="24"/>
+          <w:szCs w:val="24"/>
+        </w:rPr>
         <w:t>Aceleración en X</w:t>
       </w:r>
     </w:p>
@@ -713,6 +769,13 @@
           <w:sz w:val="24"/>
           <w:szCs w:val="24"/>
         </w:rPr>
+        <w:t xml:space="preserve">Float </w:t>
+      </w:r>
+      <w:r>
+        <w:rPr>
+          <w:sz w:val="24"/>
+          <w:szCs w:val="24"/>
+        </w:rPr>
         <w:t>Aceleración en Y</w:t>
       </w:r>
     </w:p>
@@ -733,7 +796,358 @@
           <w:sz w:val="24"/>
           <w:szCs w:val="24"/>
         </w:rPr>
+        <w:t xml:space="preserve">Float </w:t>
+      </w:r>
+      <w:r>
+        <w:rPr>
+          <w:sz w:val="24"/>
+          <w:szCs w:val="24"/>
+        </w:rPr>
         <w:t>Delta de tiempo</w:t>
+      </w:r>
+    </w:p>
+    <w:p>
+      <w:pPr>
+        <w:pStyle w:val="Prrafodelista"/>
+        <w:numPr>
+          <w:ilvl w:val="3"/>
+          <w:numId w:val="1"/>
+        </w:numPr>
+        <w:rPr>
+          <w:sz w:val="24"/>
+          <w:szCs w:val="24"/>
+        </w:rPr>
+      </w:pPr>
+      <w:r>
+        <w:rPr>
+          <w:sz w:val="24"/>
+          <w:szCs w:val="24"/>
+        </w:rPr>
+        <w:t>Float Rango de daño</w:t>
+      </w:r>
+    </w:p>
+    <w:p>
+      <w:pPr>
+        <w:pStyle w:val="Prrafodelista"/>
+        <w:numPr>
+          <w:ilvl w:val="3"/>
+          <w:numId w:val="1"/>
+        </w:numPr>
+        <w:rPr>
+          <w:sz w:val="24"/>
+          <w:szCs w:val="24"/>
+        </w:rPr>
+      </w:pPr>
+      <w:r>
+        <w:rPr>
+          <w:sz w:val="24"/>
+          <w:szCs w:val="24"/>
+        </w:rPr>
+        <w:lastRenderedPageBreak/>
+        <w:t>Int Identificador, para variar entre proyectil ofensivo y defensivo</w:t>
+      </w:r>
+    </w:p>
+    <w:p>
+      <w:pPr>
+        <w:pStyle w:val="Prrafodelista"/>
+        <w:numPr>
+          <w:ilvl w:val="2"/>
+          <w:numId w:val="1"/>
+        </w:numPr>
+        <w:rPr>
+          <w:sz w:val="24"/>
+          <w:szCs w:val="24"/>
+        </w:rPr>
+      </w:pPr>
+      <w:r>
+        <w:rPr>
+          <w:sz w:val="24"/>
+          <w:szCs w:val="24"/>
+        </w:rPr>
+        <w:t xml:space="preserve">Métodos </w:t>
+      </w:r>
+    </w:p>
+    <w:p>
+      <w:pPr>
+        <w:pStyle w:val="Prrafodelista"/>
+        <w:numPr>
+          <w:ilvl w:val="3"/>
+          <w:numId w:val="1"/>
+        </w:numPr>
+        <w:rPr>
+          <w:sz w:val="24"/>
+          <w:szCs w:val="24"/>
+        </w:rPr>
+      </w:pPr>
+      <w:r>
+        <w:rPr>
+          <w:sz w:val="24"/>
+          <w:szCs w:val="24"/>
+        </w:rPr>
+        <w:t>Constructor (float Px, float Py, float Angulo, float velocidad inicial, float radio)</w:t>
+      </w:r>
+    </w:p>
+    <w:p>
+      <w:pPr>
+        <w:pStyle w:val="Prrafodelista"/>
+        <w:numPr>
+          <w:ilvl w:val="3"/>
+          <w:numId w:val="1"/>
+        </w:numPr>
+        <w:rPr>
+          <w:sz w:val="24"/>
+          <w:szCs w:val="24"/>
+        </w:rPr>
+      </w:pPr>
+      <w:r>
+        <w:rPr>
+          <w:sz w:val="24"/>
+          <w:szCs w:val="24"/>
+        </w:rPr>
+        <w:t xml:space="preserve">Destructor </w:t>
+      </w:r>
+    </w:p>
+    <w:p>
+      <w:pPr>
+        <w:pStyle w:val="Prrafodelista"/>
+        <w:numPr>
+          <w:ilvl w:val="3"/>
+          <w:numId w:val="1"/>
+        </w:numPr>
+        <w:rPr>
+          <w:sz w:val="24"/>
+          <w:szCs w:val="24"/>
+        </w:rPr>
+      </w:pPr>
+      <w:r>
+        <w:rPr>
+          <w:sz w:val="24"/>
+          <w:szCs w:val="24"/>
+        </w:rPr>
+        <w:t>Actualizar Posición</w:t>
+      </w:r>
+    </w:p>
+    <w:p>
+      <w:pPr>
+        <w:pStyle w:val="Prrafodelista"/>
+        <w:numPr>
+          <w:ilvl w:val="3"/>
+          <w:numId w:val="1"/>
+        </w:numPr>
+        <w:rPr>
+          <w:sz w:val="24"/>
+          <w:szCs w:val="24"/>
+        </w:rPr>
+      </w:pPr>
+      <w:r>
+        <w:rPr>
+          <w:sz w:val="24"/>
+          <w:szCs w:val="24"/>
+        </w:rPr>
+        <w:t>Calcular velocidad</w:t>
+      </w:r>
+    </w:p>
+    <w:p>
+      <w:pPr>
+        <w:pStyle w:val="Prrafodelista"/>
+        <w:numPr>
+          <w:ilvl w:val="3"/>
+          <w:numId w:val="1"/>
+        </w:numPr>
+        <w:rPr>
+          <w:sz w:val="24"/>
+          <w:szCs w:val="24"/>
+        </w:rPr>
+      </w:pPr>
+      <w:r>
+        <w:rPr>
+          <w:sz w:val="24"/>
+          <w:szCs w:val="24"/>
+        </w:rPr>
+        <w:t xml:space="preserve"> Métodos get y set necesarios</w:t>
+      </w:r>
+    </w:p>
+    <w:p>
+      <w:pPr>
+        <w:pStyle w:val="Prrafodelista"/>
+        <w:numPr>
+          <w:ilvl w:val="1"/>
+          <w:numId w:val="1"/>
+        </w:numPr>
+        <w:rPr>
+          <w:sz w:val="24"/>
+          <w:szCs w:val="24"/>
+        </w:rPr>
+      </w:pPr>
+      <w:r>
+        <w:rPr>
+          <w:sz w:val="24"/>
+          <w:szCs w:val="24"/>
+        </w:rPr>
+        <w:t>Proyectil_Graph</w:t>
+      </w:r>
+    </w:p>
+    <w:p>
+      <w:pPr>
+        <w:pStyle w:val="Prrafodelista"/>
+        <w:numPr>
+          <w:ilvl w:val="2"/>
+          <w:numId w:val="1"/>
+        </w:numPr>
+        <w:rPr>
+          <w:sz w:val="24"/>
+          <w:szCs w:val="24"/>
+        </w:rPr>
+      </w:pPr>
+      <w:r>
+        <w:rPr>
+          <w:sz w:val="24"/>
+          <w:szCs w:val="24"/>
+        </w:rPr>
+        <w:t>Atributos</w:t>
+      </w:r>
+    </w:p>
+    <w:p>
+      <w:pPr>
+        <w:pStyle w:val="Prrafodelista"/>
+        <w:numPr>
+          <w:ilvl w:val="3"/>
+          <w:numId w:val="1"/>
+        </w:numPr>
+        <w:rPr>
+          <w:sz w:val="24"/>
+          <w:szCs w:val="24"/>
+        </w:rPr>
+      </w:pPr>
+      <w:r>
+        <w:rPr>
+          <w:sz w:val="24"/>
+          <w:szCs w:val="24"/>
+        </w:rPr>
+        <w:t>Instancia de la clase Proyectil_fisicas</w:t>
+      </w:r>
+    </w:p>
+    <w:p>
+      <w:pPr>
+        <w:pStyle w:val="Prrafodelista"/>
+        <w:numPr>
+          <w:ilvl w:val="3"/>
+          <w:numId w:val="1"/>
+        </w:numPr>
+        <w:rPr>
+          <w:sz w:val="24"/>
+          <w:szCs w:val="24"/>
+        </w:rPr>
+      </w:pPr>
+      <w:r>
+        <w:rPr>
+          <w:sz w:val="24"/>
+          <w:szCs w:val="24"/>
+        </w:rPr>
+        <w:t>Int Id, para variar entre proyectil ofensivo o defensivo</w:t>
+      </w:r>
+    </w:p>
+    <w:p>
+      <w:pPr>
+        <w:pStyle w:val="Prrafodelista"/>
+        <w:numPr>
+          <w:ilvl w:val="2"/>
+          <w:numId w:val="1"/>
+        </w:numPr>
+        <w:rPr>
+          <w:sz w:val="24"/>
+          <w:szCs w:val="24"/>
+        </w:rPr>
+      </w:pPr>
+      <w:r>
+        <w:rPr>
+          <w:sz w:val="24"/>
+          <w:szCs w:val="24"/>
+        </w:rPr>
+        <w:t xml:space="preserve">Métodos </w:t>
+      </w:r>
+    </w:p>
+    <w:p>
+      <w:pPr>
+        <w:pStyle w:val="Prrafodelista"/>
+        <w:numPr>
+          <w:ilvl w:val="3"/>
+          <w:numId w:val="1"/>
+        </w:numPr>
+        <w:rPr>
+          <w:sz w:val="24"/>
+          <w:szCs w:val="24"/>
+        </w:rPr>
+      </w:pPr>
+      <w:r>
+        <w:rPr>
+          <w:sz w:val="24"/>
+          <w:szCs w:val="24"/>
+        </w:rPr>
+        <w:t>Constructor (</w:t>
+      </w:r>
+      <w:r>
+        <w:rPr>
+          <w:sz w:val="24"/>
+          <w:szCs w:val="24"/>
+        </w:rPr>
+        <w:t>float</w:t>
+      </w:r>
+      <w:r>
+        <w:rPr>
+          <w:sz w:val="24"/>
+          <w:szCs w:val="24"/>
+        </w:rPr>
+        <w:t xml:space="preserve"> Px, </w:t>
+      </w:r>
+      <w:r>
+        <w:rPr>
+          <w:sz w:val="24"/>
+          <w:szCs w:val="24"/>
+        </w:rPr>
+        <w:t>float</w:t>
+      </w:r>
+      <w:r>
+        <w:rPr>
+          <w:sz w:val="24"/>
+          <w:szCs w:val="24"/>
+        </w:rPr>
+        <w:t xml:space="preserve"> Py, </w:t>
+      </w:r>
+      <w:r>
+        <w:rPr>
+          <w:sz w:val="24"/>
+          <w:szCs w:val="24"/>
+        </w:rPr>
+        <w:t>float</w:t>
+      </w:r>
+      <w:r>
+        <w:rPr>
+          <w:sz w:val="24"/>
+          <w:szCs w:val="24"/>
+        </w:rPr>
+        <w:t xml:space="preserve"> Vel_In, </w:t>
+      </w:r>
+      <w:r>
+        <w:rPr>
+          <w:sz w:val="24"/>
+          <w:szCs w:val="24"/>
+        </w:rPr>
+        <w:t>float</w:t>
+      </w:r>
+      <w:r>
+        <w:rPr>
+          <w:sz w:val="24"/>
+          <w:szCs w:val="24"/>
+        </w:rPr>
+        <w:t xml:space="preserve"> </w:t>
+      </w:r>
+      <w:r>
+        <w:rPr>
+          <w:sz w:val="24"/>
+          <w:szCs w:val="24"/>
+        </w:rPr>
+        <w:t>angle, float range)</w:t>
       </w:r>
     </w:p>
     <w:sectPr>

</xml_diff>

<commit_message>
Notas a tener en cuenta
</commit_message>
<xml_diff>
--- a/Planteamiento.docx
+++ b/Planteamiento.docx
@@ -1126,7 +1126,23 @@
           <w:sz w:val="24"/>
           <w:szCs w:val="24"/>
         </w:rPr>
-        <w:t xml:space="preserve"> Vel_In, </w:t>
+        <w:t xml:space="preserve"> </w:t>
+      </w:r>
+      <w:proofErr w:type="spellStart"/>
+      <w:r>
+        <w:rPr>
+          <w:sz w:val="24"/>
+          <w:szCs w:val="24"/>
+        </w:rPr>
+        <w:t>Vel_In</w:t>
+      </w:r>
+      <w:proofErr w:type="spellEnd"/>
+      <w:r>
+        <w:rPr>
+          <w:sz w:val="24"/>
+          <w:szCs w:val="24"/>
+        </w:rPr>
+        <w:t xml:space="preserve">, </w:t>
       </w:r>
       <w:r>
         <w:rPr>
@@ -1142,13 +1158,164 @@
         </w:rPr>
         <w:t xml:space="preserve"> </w:t>
       </w:r>
-      <w:r>
-        <w:rPr>
-          <w:sz w:val="24"/>
-          <w:szCs w:val="24"/>
-        </w:rPr>
-        <w:t>angle, float range)</w:t>
-      </w:r>
+      <w:proofErr w:type="spellStart"/>
+      <w:r>
+        <w:rPr>
+          <w:sz w:val="24"/>
+          <w:szCs w:val="24"/>
+        </w:rPr>
+        <w:t>angle</w:t>
+      </w:r>
+      <w:proofErr w:type="spellEnd"/>
+      <w:r>
+        <w:rPr>
+          <w:sz w:val="24"/>
+          <w:szCs w:val="24"/>
+        </w:rPr>
+        <w:t xml:space="preserve">, float </w:t>
+      </w:r>
+      <w:proofErr w:type="spellStart"/>
+      <w:r>
+        <w:rPr>
+          <w:sz w:val="24"/>
+          <w:szCs w:val="24"/>
+        </w:rPr>
+        <w:t>range</w:t>
+      </w:r>
+      <w:proofErr w:type="spellEnd"/>
+      <w:r>
+        <w:rPr>
+          <w:sz w:val="24"/>
+          <w:szCs w:val="24"/>
+        </w:rPr>
+        <w:t>)</w:t>
+      </w:r>
+    </w:p>
+    <w:p>
+      <w:pPr>
+        <w:pStyle w:val="Prrafodelista"/>
+        <w:numPr>
+          <w:ilvl w:val="3"/>
+          <w:numId w:val="1"/>
+        </w:numPr>
+        <w:rPr>
+          <w:sz w:val="24"/>
+          <w:szCs w:val="24"/>
+        </w:rPr>
+      </w:pPr>
+      <w:r>
+        <w:rPr>
+          <w:sz w:val="24"/>
+          <w:szCs w:val="24"/>
+        </w:rPr>
+        <w:t>Destructor</w:t>
+      </w:r>
+    </w:p>
+    <w:p>
+      <w:pPr>
+        <w:pStyle w:val="Prrafodelista"/>
+        <w:numPr>
+          <w:ilvl w:val="3"/>
+          <w:numId w:val="1"/>
+        </w:numPr>
+        <w:rPr>
+          <w:sz w:val="24"/>
+          <w:szCs w:val="24"/>
+        </w:rPr>
+      </w:pPr>
+      <w:r>
+        <w:rPr>
+          <w:sz w:val="24"/>
+          <w:szCs w:val="24"/>
+        </w:rPr>
+        <w:t>BoundingRect</w:t>
+      </w:r>
+    </w:p>
+    <w:p>
+      <w:pPr>
+        <w:pStyle w:val="Prrafodelista"/>
+        <w:numPr>
+          <w:ilvl w:val="3"/>
+          <w:numId w:val="1"/>
+        </w:numPr>
+        <w:rPr>
+          <w:sz w:val="24"/>
+          <w:szCs w:val="24"/>
+        </w:rPr>
+      </w:pPr>
+      <w:r>
+        <w:rPr>
+          <w:sz w:val="24"/>
+          <w:szCs w:val="24"/>
+        </w:rPr>
+        <w:t>Painter</w:t>
+      </w:r>
+    </w:p>
+    <w:p>
+      <w:pPr>
+        <w:pStyle w:val="Prrafodelista"/>
+        <w:numPr>
+          <w:ilvl w:val="3"/>
+          <w:numId w:val="1"/>
+        </w:numPr>
+        <w:rPr>
+          <w:sz w:val="24"/>
+          <w:szCs w:val="24"/>
+        </w:rPr>
+      </w:pPr>
+      <w:r>
+        <w:rPr>
+          <w:sz w:val="24"/>
+          <w:szCs w:val="24"/>
+        </w:rPr>
+        <w:t xml:space="preserve">Actualizar (float </w:t>
+      </w:r>
+      <w:proofErr w:type="spellStart"/>
+      <w:r>
+        <w:rPr>
+          <w:sz w:val="24"/>
+          <w:szCs w:val="24"/>
+        </w:rPr>
+        <w:t>Limite_inferior</w:t>
+      </w:r>
+      <w:proofErr w:type="spellEnd"/>
+      <w:r>
+        <w:rPr>
+          <w:sz w:val="24"/>
+          <w:szCs w:val="24"/>
+        </w:rPr>
+        <w:t>)</w:t>
+      </w:r>
+    </w:p>
+    <w:p>
+      <w:pPr>
+        <w:pStyle w:val="Prrafodelista"/>
+        <w:numPr>
+          <w:ilvl w:val="3"/>
+          <w:numId w:val="1"/>
+        </w:numPr>
+        <w:rPr>
+          <w:sz w:val="24"/>
+          <w:szCs w:val="24"/>
+        </w:rPr>
+      </w:pPr>
+      <w:r>
+        <w:rPr>
+          <w:sz w:val="24"/>
+          <w:szCs w:val="24"/>
+        </w:rPr>
+        <w:t>Métodos get y set necesarios</w:t>
+      </w:r>
+    </w:p>
+    <w:p>
+      <w:pPr>
+        <w:pStyle w:val="Prrafodelista"/>
+        <w:ind w:left="2880"/>
+        <w:rPr>
+          <w:sz w:val="24"/>
+          <w:szCs w:val="24"/>
+        </w:rPr>
+      </w:pPr>
     </w:p>
     <w:sectPr>
       <w:pgSz w:w="12240" w:h="15840"/>

</xml_diff>

<commit_message>
Se agregan más notas a tener en cuenta
</commit_message>
<xml_diff>
--- a/Planteamiento.docx
+++ b/Planteamiento.docx
@@ -4,6 +4,7 @@
   <w:body>
     <w:p>
       <w:pPr>
+        <w:jc w:val="both"/>
         <w:rPr>
           <w:b/>
           <w:bCs/>
@@ -28,6 +29,7 @@
           <w:ilvl w:val="0"/>
           <w:numId w:val="1"/>
         </w:numPr>
+        <w:jc w:val="both"/>
         <w:rPr>
           <w:sz w:val="24"/>
           <w:szCs w:val="24"/>
@@ -48,6 +50,7 @@
           <w:ilvl w:val="0"/>
           <w:numId w:val="1"/>
         </w:numPr>
+        <w:jc w:val="both"/>
         <w:rPr>
           <w:sz w:val="24"/>
           <w:szCs w:val="24"/>
@@ -75,6 +78,7 @@
           <w:ilvl w:val="1"/>
           <w:numId w:val="1"/>
         </w:numPr>
+        <w:jc w:val="both"/>
         <w:rPr>
           <w:sz w:val="24"/>
           <w:szCs w:val="24"/>
@@ -95,6 +99,7 @@
           <w:ilvl w:val="2"/>
           <w:numId w:val="1"/>
         </w:numPr>
+        <w:jc w:val="both"/>
         <w:rPr>
           <w:sz w:val="24"/>
           <w:szCs w:val="24"/>
@@ -115,6 +120,7 @@
           <w:ilvl w:val="3"/>
           <w:numId w:val="1"/>
         </w:numPr>
+        <w:jc w:val="both"/>
         <w:rPr>
           <w:sz w:val="24"/>
           <w:szCs w:val="24"/>
@@ -142,6 +148,7 @@
           <w:ilvl w:val="3"/>
           <w:numId w:val="1"/>
         </w:numPr>
+        <w:jc w:val="both"/>
         <w:rPr>
           <w:sz w:val="24"/>
           <w:szCs w:val="24"/>
@@ -169,6 +176,7 @@
           <w:ilvl w:val="3"/>
           <w:numId w:val="1"/>
         </w:numPr>
+        <w:jc w:val="both"/>
         <w:rPr>
           <w:sz w:val="24"/>
           <w:szCs w:val="24"/>
@@ -189,6 +197,7 @@
           <w:ilvl w:val="2"/>
           <w:numId w:val="1"/>
         </w:numPr>
+        <w:jc w:val="both"/>
         <w:rPr>
           <w:sz w:val="24"/>
           <w:szCs w:val="24"/>
@@ -209,6 +218,7 @@
           <w:ilvl w:val="3"/>
           <w:numId w:val="1"/>
         </w:numPr>
+        <w:jc w:val="both"/>
         <w:rPr>
           <w:sz w:val="24"/>
           <w:szCs w:val="24"/>
@@ -236,6 +246,7 @@
           <w:ilvl w:val="3"/>
           <w:numId w:val="1"/>
         </w:numPr>
+        <w:jc w:val="both"/>
         <w:rPr>
           <w:sz w:val="24"/>
           <w:szCs w:val="24"/>
@@ -256,6 +267,7 @@
           <w:ilvl w:val="3"/>
           <w:numId w:val="1"/>
         </w:numPr>
+        <w:jc w:val="both"/>
         <w:rPr>
           <w:sz w:val="24"/>
           <w:szCs w:val="24"/>
@@ -273,6 +285,7 @@
       <w:pPr>
         <w:pStyle w:val="Prrafodelista"/>
         <w:ind w:left="2880"/>
+        <w:jc w:val="both"/>
         <w:rPr>
           <w:sz w:val="24"/>
           <w:szCs w:val="24"/>
@@ -286,6 +299,7 @@
           <w:ilvl w:val="1"/>
           <w:numId w:val="1"/>
         </w:numPr>
+        <w:jc w:val="both"/>
         <w:rPr>
           <w:sz w:val="24"/>
           <w:szCs w:val="24"/>
@@ -306,6 +320,7 @@
           <w:ilvl w:val="2"/>
           <w:numId w:val="1"/>
         </w:numPr>
+        <w:jc w:val="both"/>
         <w:rPr>
           <w:sz w:val="24"/>
           <w:szCs w:val="24"/>
@@ -326,6 +341,7 @@
           <w:ilvl w:val="3"/>
           <w:numId w:val="1"/>
         </w:numPr>
+        <w:jc w:val="both"/>
         <w:rPr>
           <w:sz w:val="24"/>
           <w:szCs w:val="24"/>
@@ -346,6 +362,7 @@
           <w:ilvl w:val="3"/>
           <w:numId w:val="1"/>
         </w:numPr>
+        <w:jc w:val="both"/>
         <w:rPr>
           <w:sz w:val="24"/>
           <w:szCs w:val="24"/>
@@ -366,6 +383,7 @@
           <w:ilvl w:val="3"/>
           <w:numId w:val="1"/>
         </w:numPr>
+        <w:jc w:val="both"/>
         <w:rPr>
           <w:sz w:val="24"/>
           <w:szCs w:val="24"/>
@@ -393,6 +411,7 @@
           <w:ilvl w:val="3"/>
           <w:numId w:val="1"/>
         </w:numPr>
+        <w:jc w:val="both"/>
         <w:rPr>
           <w:sz w:val="24"/>
           <w:szCs w:val="24"/>
@@ -413,6 +432,7 @@
           <w:ilvl w:val="2"/>
           <w:numId w:val="1"/>
         </w:numPr>
+        <w:jc w:val="both"/>
         <w:rPr>
           <w:sz w:val="24"/>
           <w:szCs w:val="24"/>
@@ -433,6 +453,7 @@
           <w:ilvl w:val="3"/>
           <w:numId w:val="1"/>
         </w:numPr>
+        <w:jc w:val="both"/>
         <w:rPr>
           <w:sz w:val="24"/>
           <w:szCs w:val="24"/>
@@ -453,6 +474,7 @@
           <w:ilvl w:val="3"/>
           <w:numId w:val="1"/>
         </w:numPr>
+        <w:jc w:val="both"/>
         <w:rPr>
           <w:sz w:val="24"/>
           <w:szCs w:val="24"/>
@@ -473,6 +495,7 @@
           <w:ilvl w:val="3"/>
           <w:numId w:val="1"/>
         </w:numPr>
+        <w:jc w:val="both"/>
         <w:rPr>
           <w:sz w:val="24"/>
           <w:szCs w:val="24"/>
@@ -490,6 +513,7 @@
       <w:pPr>
         <w:pStyle w:val="Prrafodelista"/>
         <w:ind w:left="2880"/>
+        <w:jc w:val="both"/>
         <w:rPr>
           <w:sz w:val="24"/>
           <w:szCs w:val="24"/>
@@ -503,6 +527,7 @@
           <w:ilvl w:val="1"/>
           <w:numId w:val="1"/>
         </w:numPr>
+        <w:jc w:val="both"/>
         <w:rPr>
           <w:sz w:val="24"/>
           <w:szCs w:val="24"/>
@@ -523,6 +548,7 @@
           <w:ilvl w:val="2"/>
           <w:numId w:val="1"/>
         </w:numPr>
+        <w:jc w:val="both"/>
         <w:rPr>
           <w:sz w:val="24"/>
           <w:szCs w:val="24"/>
@@ -543,6 +569,7 @@
           <w:ilvl w:val="3"/>
           <w:numId w:val="1"/>
         </w:numPr>
+        <w:jc w:val="both"/>
         <w:rPr>
           <w:sz w:val="24"/>
           <w:szCs w:val="24"/>
@@ -570,6 +597,7 @@
           <w:ilvl w:val="3"/>
           <w:numId w:val="1"/>
         </w:numPr>
+        <w:jc w:val="both"/>
         <w:rPr>
           <w:sz w:val="24"/>
           <w:szCs w:val="24"/>
@@ -597,6 +625,7 @@
           <w:ilvl w:val="3"/>
           <w:numId w:val="1"/>
         </w:numPr>
+        <w:jc w:val="both"/>
         <w:rPr>
           <w:sz w:val="24"/>
           <w:szCs w:val="24"/>
@@ -624,6 +653,7 @@
           <w:ilvl w:val="3"/>
           <w:numId w:val="1"/>
         </w:numPr>
+        <w:jc w:val="both"/>
         <w:rPr>
           <w:sz w:val="24"/>
           <w:szCs w:val="24"/>
@@ -651,6 +681,7 @@
           <w:ilvl w:val="3"/>
           <w:numId w:val="1"/>
         </w:numPr>
+        <w:jc w:val="both"/>
         <w:rPr>
           <w:sz w:val="24"/>
           <w:szCs w:val="24"/>
@@ -678,6 +709,7 @@
           <w:ilvl w:val="3"/>
           <w:numId w:val="1"/>
         </w:numPr>
+        <w:jc w:val="both"/>
         <w:rPr>
           <w:sz w:val="24"/>
           <w:szCs w:val="24"/>
@@ -705,6 +737,7 @@
           <w:ilvl w:val="3"/>
           <w:numId w:val="1"/>
         </w:numPr>
+        <w:jc w:val="both"/>
         <w:rPr>
           <w:sz w:val="24"/>
           <w:szCs w:val="24"/>
@@ -732,6 +765,7 @@
           <w:ilvl w:val="3"/>
           <w:numId w:val="1"/>
         </w:numPr>
+        <w:jc w:val="both"/>
         <w:rPr>
           <w:sz w:val="24"/>
           <w:szCs w:val="24"/>
@@ -759,6 +793,7 @@
           <w:ilvl w:val="3"/>
           <w:numId w:val="1"/>
         </w:numPr>
+        <w:jc w:val="both"/>
         <w:rPr>
           <w:sz w:val="24"/>
           <w:szCs w:val="24"/>
@@ -786,6 +821,7 @@
           <w:ilvl w:val="3"/>
           <w:numId w:val="1"/>
         </w:numPr>
+        <w:jc w:val="both"/>
         <w:rPr>
           <w:sz w:val="24"/>
           <w:szCs w:val="24"/>
@@ -813,6 +849,7 @@
           <w:ilvl w:val="3"/>
           <w:numId w:val="1"/>
         </w:numPr>
+        <w:jc w:val="both"/>
         <w:rPr>
           <w:sz w:val="24"/>
           <w:szCs w:val="24"/>
@@ -833,6 +870,28 @@
           <w:ilvl w:val="3"/>
           <w:numId w:val="1"/>
         </w:numPr>
+        <w:jc w:val="both"/>
+        <w:rPr>
+          <w:sz w:val="24"/>
+          <w:szCs w:val="24"/>
+        </w:rPr>
+      </w:pPr>
+      <w:r>
+        <w:rPr>
+          <w:sz w:val="24"/>
+          <w:szCs w:val="24"/>
+        </w:rPr>
+        <w:t>Int Identificador, para variar entre proyectil ofensivo y defensivo</w:t>
+      </w:r>
+    </w:p>
+    <w:p>
+      <w:pPr>
+        <w:pStyle w:val="Prrafodelista"/>
+        <w:numPr>
+          <w:ilvl w:val="2"/>
+          <w:numId w:val="1"/>
+        </w:numPr>
+        <w:jc w:val="both"/>
         <w:rPr>
           <w:sz w:val="24"/>
           <w:szCs w:val="24"/>
@@ -844,7 +903,133 @@
           <w:szCs w:val="24"/>
         </w:rPr>
         <w:lastRenderedPageBreak/>
-        <w:t>Int Identificador, para variar entre proyectil ofensivo y defensivo</w:t>
+        <w:t xml:space="preserve">Métodos </w:t>
+      </w:r>
+    </w:p>
+    <w:p>
+      <w:pPr>
+        <w:pStyle w:val="Prrafodelista"/>
+        <w:numPr>
+          <w:ilvl w:val="3"/>
+          <w:numId w:val="1"/>
+        </w:numPr>
+        <w:jc w:val="both"/>
+        <w:rPr>
+          <w:sz w:val="24"/>
+          <w:szCs w:val="24"/>
+        </w:rPr>
+      </w:pPr>
+      <w:r>
+        <w:rPr>
+          <w:sz w:val="24"/>
+          <w:szCs w:val="24"/>
+        </w:rPr>
+        <w:t>Constructor (float Px, float Py, float Angulo, float velocidad inicial, float radio)</w:t>
+      </w:r>
+    </w:p>
+    <w:p>
+      <w:pPr>
+        <w:pStyle w:val="Prrafodelista"/>
+        <w:numPr>
+          <w:ilvl w:val="3"/>
+          <w:numId w:val="1"/>
+        </w:numPr>
+        <w:jc w:val="both"/>
+        <w:rPr>
+          <w:sz w:val="24"/>
+          <w:szCs w:val="24"/>
+        </w:rPr>
+      </w:pPr>
+      <w:r>
+        <w:rPr>
+          <w:sz w:val="24"/>
+          <w:szCs w:val="24"/>
+        </w:rPr>
+        <w:t xml:space="preserve">Destructor </w:t>
+      </w:r>
+    </w:p>
+    <w:p>
+      <w:pPr>
+        <w:pStyle w:val="Prrafodelista"/>
+        <w:numPr>
+          <w:ilvl w:val="3"/>
+          <w:numId w:val="1"/>
+        </w:numPr>
+        <w:jc w:val="both"/>
+        <w:rPr>
+          <w:sz w:val="24"/>
+          <w:szCs w:val="24"/>
+        </w:rPr>
+      </w:pPr>
+      <w:r>
+        <w:rPr>
+          <w:sz w:val="24"/>
+          <w:szCs w:val="24"/>
+        </w:rPr>
+        <w:t>Actualizar Posición</w:t>
+      </w:r>
+    </w:p>
+    <w:p>
+      <w:pPr>
+        <w:pStyle w:val="Prrafodelista"/>
+        <w:numPr>
+          <w:ilvl w:val="3"/>
+          <w:numId w:val="1"/>
+        </w:numPr>
+        <w:jc w:val="both"/>
+        <w:rPr>
+          <w:sz w:val="24"/>
+          <w:szCs w:val="24"/>
+        </w:rPr>
+      </w:pPr>
+      <w:r>
+        <w:rPr>
+          <w:sz w:val="24"/>
+          <w:szCs w:val="24"/>
+        </w:rPr>
+        <w:t>Calcular velocidad</w:t>
+      </w:r>
+    </w:p>
+    <w:p>
+      <w:pPr>
+        <w:pStyle w:val="Prrafodelista"/>
+        <w:numPr>
+          <w:ilvl w:val="3"/>
+          <w:numId w:val="1"/>
+        </w:numPr>
+        <w:jc w:val="both"/>
+        <w:rPr>
+          <w:sz w:val="24"/>
+          <w:szCs w:val="24"/>
+        </w:rPr>
+      </w:pPr>
+      <w:r>
+        <w:rPr>
+          <w:sz w:val="24"/>
+          <w:szCs w:val="24"/>
+        </w:rPr>
+        <w:t xml:space="preserve"> Métodos get y set necesarios</w:t>
+      </w:r>
+    </w:p>
+    <w:p>
+      <w:pPr>
+        <w:pStyle w:val="Prrafodelista"/>
+        <w:numPr>
+          <w:ilvl w:val="1"/>
+          <w:numId w:val="1"/>
+        </w:numPr>
+        <w:jc w:val="both"/>
+        <w:rPr>
+          <w:sz w:val="24"/>
+          <w:szCs w:val="24"/>
+        </w:rPr>
+      </w:pPr>
+      <w:r>
+        <w:rPr>
+          <w:sz w:val="24"/>
+          <w:szCs w:val="24"/>
+        </w:rPr>
+        <w:t>Proyectil_Graph</w:t>
       </w:r>
     </w:p>
     <w:p>
@@ -854,6 +1039,70 @@
           <w:ilvl w:val="2"/>
           <w:numId w:val="1"/>
         </w:numPr>
+        <w:jc w:val="both"/>
+        <w:rPr>
+          <w:sz w:val="24"/>
+          <w:szCs w:val="24"/>
+        </w:rPr>
+      </w:pPr>
+      <w:r>
+        <w:rPr>
+          <w:sz w:val="24"/>
+          <w:szCs w:val="24"/>
+        </w:rPr>
+        <w:t>Atributos</w:t>
+      </w:r>
+    </w:p>
+    <w:p>
+      <w:pPr>
+        <w:pStyle w:val="Prrafodelista"/>
+        <w:numPr>
+          <w:ilvl w:val="3"/>
+          <w:numId w:val="1"/>
+        </w:numPr>
+        <w:jc w:val="both"/>
+        <w:rPr>
+          <w:sz w:val="24"/>
+          <w:szCs w:val="24"/>
+        </w:rPr>
+      </w:pPr>
+      <w:r>
+        <w:rPr>
+          <w:sz w:val="24"/>
+          <w:szCs w:val="24"/>
+        </w:rPr>
+        <w:t>Instancia de la clase Proyectil_fisicas</w:t>
+      </w:r>
+    </w:p>
+    <w:p>
+      <w:pPr>
+        <w:pStyle w:val="Prrafodelista"/>
+        <w:numPr>
+          <w:ilvl w:val="3"/>
+          <w:numId w:val="1"/>
+        </w:numPr>
+        <w:jc w:val="both"/>
+        <w:rPr>
+          <w:sz w:val="24"/>
+          <w:szCs w:val="24"/>
+        </w:rPr>
+      </w:pPr>
+      <w:r>
+        <w:rPr>
+          <w:sz w:val="24"/>
+          <w:szCs w:val="24"/>
+        </w:rPr>
+        <w:t>Int Id, para variar entre proyectil ofensivo o defensivo</w:t>
+      </w:r>
+    </w:p>
+    <w:p>
+      <w:pPr>
+        <w:pStyle w:val="Prrafodelista"/>
+        <w:numPr>
+          <w:ilvl w:val="2"/>
+          <w:numId w:val="1"/>
+        </w:numPr>
+        <w:jc w:val="both"/>
         <w:rPr>
           <w:sz w:val="24"/>
           <w:szCs w:val="24"/>
@@ -874,206 +1123,7 @@
           <w:ilvl w:val="3"/>
           <w:numId w:val="1"/>
         </w:numPr>
-        <w:rPr>
-          <w:sz w:val="24"/>
-          <w:szCs w:val="24"/>
-        </w:rPr>
-      </w:pPr>
-      <w:r>
-        <w:rPr>
-          <w:sz w:val="24"/>
-          <w:szCs w:val="24"/>
-        </w:rPr>
-        <w:t>Constructor (float Px, float Py, float Angulo, float velocidad inicial, float radio)</w:t>
-      </w:r>
-    </w:p>
-    <w:p>
-      <w:pPr>
-        <w:pStyle w:val="Prrafodelista"/>
-        <w:numPr>
-          <w:ilvl w:val="3"/>
-          <w:numId w:val="1"/>
-        </w:numPr>
-        <w:rPr>
-          <w:sz w:val="24"/>
-          <w:szCs w:val="24"/>
-        </w:rPr>
-      </w:pPr>
-      <w:r>
-        <w:rPr>
-          <w:sz w:val="24"/>
-          <w:szCs w:val="24"/>
-        </w:rPr>
-        <w:t xml:space="preserve">Destructor </w:t>
-      </w:r>
-    </w:p>
-    <w:p>
-      <w:pPr>
-        <w:pStyle w:val="Prrafodelista"/>
-        <w:numPr>
-          <w:ilvl w:val="3"/>
-          <w:numId w:val="1"/>
-        </w:numPr>
-        <w:rPr>
-          <w:sz w:val="24"/>
-          <w:szCs w:val="24"/>
-        </w:rPr>
-      </w:pPr>
-      <w:r>
-        <w:rPr>
-          <w:sz w:val="24"/>
-          <w:szCs w:val="24"/>
-        </w:rPr>
-        <w:t>Actualizar Posición</w:t>
-      </w:r>
-    </w:p>
-    <w:p>
-      <w:pPr>
-        <w:pStyle w:val="Prrafodelista"/>
-        <w:numPr>
-          <w:ilvl w:val="3"/>
-          <w:numId w:val="1"/>
-        </w:numPr>
-        <w:rPr>
-          <w:sz w:val="24"/>
-          <w:szCs w:val="24"/>
-        </w:rPr>
-      </w:pPr>
-      <w:r>
-        <w:rPr>
-          <w:sz w:val="24"/>
-          <w:szCs w:val="24"/>
-        </w:rPr>
-        <w:t>Calcular velocidad</w:t>
-      </w:r>
-    </w:p>
-    <w:p>
-      <w:pPr>
-        <w:pStyle w:val="Prrafodelista"/>
-        <w:numPr>
-          <w:ilvl w:val="3"/>
-          <w:numId w:val="1"/>
-        </w:numPr>
-        <w:rPr>
-          <w:sz w:val="24"/>
-          <w:szCs w:val="24"/>
-        </w:rPr>
-      </w:pPr>
-      <w:r>
-        <w:rPr>
-          <w:sz w:val="24"/>
-          <w:szCs w:val="24"/>
-        </w:rPr>
-        <w:t xml:space="preserve"> Métodos get y set necesarios</w:t>
-      </w:r>
-    </w:p>
-    <w:p>
-      <w:pPr>
-        <w:pStyle w:val="Prrafodelista"/>
-        <w:numPr>
-          <w:ilvl w:val="1"/>
-          <w:numId w:val="1"/>
-        </w:numPr>
-        <w:rPr>
-          <w:sz w:val="24"/>
-          <w:szCs w:val="24"/>
-        </w:rPr>
-      </w:pPr>
-      <w:r>
-        <w:rPr>
-          <w:sz w:val="24"/>
-          <w:szCs w:val="24"/>
-        </w:rPr>
-        <w:t>Proyectil_Graph</w:t>
-      </w:r>
-    </w:p>
-    <w:p>
-      <w:pPr>
-        <w:pStyle w:val="Prrafodelista"/>
-        <w:numPr>
-          <w:ilvl w:val="2"/>
-          <w:numId w:val="1"/>
-        </w:numPr>
-        <w:rPr>
-          <w:sz w:val="24"/>
-          <w:szCs w:val="24"/>
-        </w:rPr>
-      </w:pPr>
-      <w:r>
-        <w:rPr>
-          <w:sz w:val="24"/>
-          <w:szCs w:val="24"/>
-        </w:rPr>
-        <w:t>Atributos</w:t>
-      </w:r>
-    </w:p>
-    <w:p>
-      <w:pPr>
-        <w:pStyle w:val="Prrafodelista"/>
-        <w:numPr>
-          <w:ilvl w:val="3"/>
-          <w:numId w:val="1"/>
-        </w:numPr>
-        <w:rPr>
-          <w:sz w:val="24"/>
-          <w:szCs w:val="24"/>
-        </w:rPr>
-      </w:pPr>
-      <w:r>
-        <w:rPr>
-          <w:sz w:val="24"/>
-          <w:szCs w:val="24"/>
-        </w:rPr>
-        <w:t>Instancia de la clase Proyectil_fisicas</w:t>
-      </w:r>
-    </w:p>
-    <w:p>
-      <w:pPr>
-        <w:pStyle w:val="Prrafodelista"/>
-        <w:numPr>
-          <w:ilvl w:val="3"/>
-          <w:numId w:val="1"/>
-        </w:numPr>
-        <w:rPr>
-          <w:sz w:val="24"/>
-          <w:szCs w:val="24"/>
-        </w:rPr>
-      </w:pPr>
-      <w:r>
-        <w:rPr>
-          <w:sz w:val="24"/>
-          <w:szCs w:val="24"/>
-        </w:rPr>
-        <w:t>Int Id, para variar entre proyectil ofensivo o defensivo</w:t>
-      </w:r>
-    </w:p>
-    <w:p>
-      <w:pPr>
-        <w:pStyle w:val="Prrafodelista"/>
-        <w:numPr>
-          <w:ilvl w:val="2"/>
-          <w:numId w:val="1"/>
-        </w:numPr>
-        <w:rPr>
-          <w:sz w:val="24"/>
-          <w:szCs w:val="24"/>
-        </w:rPr>
-      </w:pPr>
-      <w:r>
-        <w:rPr>
-          <w:sz w:val="24"/>
-          <w:szCs w:val="24"/>
-        </w:rPr>
-        <w:t xml:space="preserve">Métodos </w:t>
-      </w:r>
-    </w:p>
-    <w:p>
-      <w:pPr>
-        <w:pStyle w:val="Prrafodelista"/>
-        <w:numPr>
-          <w:ilvl w:val="3"/>
-          <w:numId w:val="1"/>
-        </w:numPr>
+        <w:jc w:val="both"/>
         <w:rPr>
           <w:sz w:val="24"/>
           <w:szCs w:val="24"/>
@@ -1126,78 +1176,38 @@
           <w:sz w:val="24"/>
           <w:szCs w:val="24"/>
         </w:rPr>
+        <w:t xml:space="preserve"> Vel_In, </w:t>
+      </w:r>
+      <w:r>
+        <w:rPr>
+          <w:sz w:val="24"/>
+          <w:szCs w:val="24"/>
+        </w:rPr>
+        <w:t>float</w:t>
+      </w:r>
+      <w:r>
+        <w:rPr>
+          <w:sz w:val="24"/>
+          <w:szCs w:val="24"/>
+        </w:rPr>
         <w:t xml:space="preserve"> </w:t>
       </w:r>
-      <w:proofErr w:type="spellStart"/>
-      <w:r>
-        <w:rPr>
-          <w:sz w:val="24"/>
-          <w:szCs w:val="24"/>
-        </w:rPr>
-        <w:t>Vel_In</w:t>
-      </w:r>
-      <w:proofErr w:type="spellEnd"/>
-      <w:r>
-        <w:rPr>
-          <w:sz w:val="24"/>
-          <w:szCs w:val="24"/>
-        </w:rPr>
-        <w:t xml:space="preserve">, </w:t>
-      </w:r>
-      <w:r>
-        <w:rPr>
-          <w:sz w:val="24"/>
-          <w:szCs w:val="24"/>
-        </w:rPr>
-        <w:t>float</w:t>
-      </w:r>
-      <w:r>
-        <w:rPr>
-          <w:sz w:val="24"/>
-          <w:szCs w:val="24"/>
-        </w:rPr>
-        <w:t xml:space="preserve"> </w:t>
-      </w:r>
-      <w:proofErr w:type="spellStart"/>
-      <w:r>
-        <w:rPr>
-          <w:sz w:val="24"/>
-          <w:szCs w:val="24"/>
-        </w:rPr>
-        <w:t>angle</w:t>
-      </w:r>
-      <w:proofErr w:type="spellEnd"/>
-      <w:r>
-        <w:rPr>
-          <w:sz w:val="24"/>
-          <w:szCs w:val="24"/>
-        </w:rPr>
-        <w:t xml:space="preserve">, float </w:t>
-      </w:r>
-      <w:proofErr w:type="spellStart"/>
-      <w:r>
-        <w:rPr>
-          <w:sz w:val="24"/>
-          <w:szCs w:val="24"/>
-        </w:rPr>
-        <w:t>range</w:t>
-      </w:r>
-      <w:proofErr w:type="spellEnd"/>
-      <w:r>
-        <w:rPr>
-          <w:sz w:val="24"/>
-          <w:szCs w:val="24"/>
-        </w:rPr>
-        <w:t>)</w:t>
-      </w:r>
-    </w:p>
-    <w:p>
-      <w:pPr>
-        <w:pStyle w:val="Prrafodelista"/>
-        <w:numPr>
-          <w:ilvl w:val="3"/>
-          <w:numId w:val="1"/>
-        </w:numPr>
+      <w:r>
+        <w:rPr>
+          <w:sz w:val="24"/>
+          <w:szCs w:val="24"/>
+        </w:rPr>
+        <w:t>angle, float range)</w:t>
+      </w:r>
+    </w:p>
+    <w:p>
+      <w:pPr>
+        <w:pStyle w:val="Prrafodelista"/>
+        <w:numPr>
+          <w:ilvl w:val="3"/>
+          <w:numId w:val="1"/>
+        </w:numPr>
+        <w:jc w:val="both"/>
         <w:rPr>
           <w:sz w:val="24"/>
           <w:szCs w:val="24"/>
@@ -1218,6 +1228,7 @@
           <w:ilvl w:val="3"/>
           <w:numId w:val="1"/>
         </w:numPr>
+        <w:jc w:val="both"/>
         <w:rPr>
           <w:sz w:val="24"/>
           <w:szCs w:val="24"/>
@@ -1238,6 +1249,7 @@
           <w:ilvl w:val="3"/>
           <w:numId w:val="1"/>
         </w:numPr>
+        <w:jc w:val="both"/>
         <w:rPr>
           <w:sz w:val="24"/>
           <w:szCs w:val="24"/>
@@ -1258,42 +1270,28 @@
           <w:ilvl w:val="3"/>
           <w:numId w:val="1"/>
         </w:numPr>
-        <w:rPr>
-          <w:sz w:val="24"/>
-          <w:szCs w:val="24"/>
-        </w:rPr>
-      </w:pPr>
-      <w:r>
-        <w:rPr>
-          <w:sz w:val="24"/>
-          <w:szCs w:val="24"/>
-        </w:rPr>
-        <w:t xml:space="preserve">Actualizar (float </w:t>
-      </w:r>
-      <w:proofErr w:type="spellStart"/>
-      <w:r>
-        <w:rPr>
-          <w:sz w:val="24"/>
-          <w:szCs w:val="24"/>
-        </w:rPr>
-        <w:t>Limite_inferior</w:t>
-      </w:r>
-      <w:proofErr w:type="spellEnd"/>
-      <w:r>
-        <w:rPr>
-          <w:sz w:val="24"/>
-          <w:szCs w:val="24"/>
-        </w:rPr>
-        <w:t>)</w:t>
-      </w:r>
-    </w:p>
-    <w:p>
-      <w:pPr>
-        <w:pStyle w:val="Prrafodelista"/>
-        <w:numPr>
-          <w:ilvl w:val="3"/>
-          <w:numId w:val="1"/>
-        </w:numPr>
+        <w:jc w:val="both"/>
+        <w:rPr>
+          <w:sz w:val="24"/>
+          <w:szCs w:val="24"/>
+        </w:rPr>
+      </w:pPr>
+      <w:r>
+        <w:rPr>
+          <w:sz w:val="24"/>
+          <w:szCs w:val="24"/>
+        </w:rPr>
+        <w:t>Actualizar (float Limite_inferior)</w:t>
+      </w:r>
+    </w:p>
+    <w:p>
+      <w:pPr>
+        <w:pStyle w:val="Prrafodelista"/>
+        <w:numPr>
+          <w:ilvl w:val="3"/>
+          <w:numId w:val="1"/>
+        </w:numPr>
+        <w:jc w:val="both"/>
         <w:rPr>
           <w:sz w:val="24"/>
           <w:szCs w:val="24"/>
@@ -1306,6 +1304,107 @@
         </w:rPr>
         <w:t>Métodos get y set necesarios</w:t>
       </w:r>
+    </w:p>
+    <w:p>
+      <w:pPr>
+        <w:pStyle w:val="Prrafodelista"/>
+        <w:numPr>
+          <w:ilvl w:val="0"/>
+          <w:numId w:val="1"/>
+        </w:numPr>
+        <w:jc w:val="both"/>
+        <w:rPr>
+          <w:sz w:val="24"/>
+          <w:szCs w:val="24"/>
+        </w:rPr>
+      </w:pPr>
+      <w:r>
+        <w:rPr>
+          <w:sz w:val="24"/>
+          <w:szCs w:val="24"/>
+        </w:rPr>
+        <w:t xml:space="preserve">Los elementos se </w:t>
+      </w:r>
+      <w:r>
+        <w:rPr>
+          <w:sz w:val="24"/>
+          <w:szCs w:val="24"/>
+        </w:rPr>
+        <w:t>presentarán al</w:t>
+      </w:r>
+      <w:r>
+        <w:rPr>
+          <w:sz w:val="24"/>
+          <w:szCs w:val="24"/>
+        </w:rPr>
+        <w:t xml:space="preserve"> usuario a través de un QGraphicsView y los parámetros de la simulación se ingresan a través de varios DoubleSpinBox</w:t>
+      </w:r>
+      <w:r>
+        <w:rPr>
+          <w:sz w:val="24"/>
+          <w:szCs w:val="24"/>
+        </w:rPr>
+        <w:t>.</w:t>
+      </w:r>
+    </w:p>
+    <w:p>
+      <w:pPr>
+        <w:pStyle w:val="Prrafodelista"/>
+        <w:numPr>
+          <w:ilvl w:val="0"/>
+          <w:numId w:val="1"/>
+        </w:numPr>
+        <w:jc w:val="both"/>
+        <w:rPr>
+          <w:sz w:val="24"/>
+          <w:szCs w:val="24"/>
+        </w:rPr>
+      </w:pPr>
+      <w:r>
+        <w:rPr>
+          <w:sz w:val="24"/>
+          <w:szCs w:val="24"/>
+        </w:rPr>
+        <w:t>Por medio de pushBottons se solicitará al usuario la simulación que desea efectuar</w:t>
+      </w:r>
+      <w:r>
+        <w:rPr>
+          <w:sz w:val="24"/>
+          <w:szCs w:val="24"/>
+        </w:rPr>
+        <w:t>.</w:t>
+      </w:r>
+    </w:p>
+    <w:p>
+      <w:pPr>
+        <w:pStyle w:val="Prrafodelista"/>
+        <w:numPr>
+          <w:ilvl w:val="0"/>
+          <w:numId w:val="1"/>
+        </w:numPr>
+        <w:jc w:val="both"/>
+        <w:rPr>
+          <w:sz w:val="24"/>
+          <w:szCs w:val="24"/>
+        </w:rPr>
+      </w:pPr>
+      <w:r>
+        <w:rPr>
+          <w:sz w:val="24"/>
+          <w:szCs w:val="24"/>
+        </w:rPr>
+        <w:t>Se tendrá en cuenta los tiempos de reacción despectivos para cada cañón.</w:t>
+      </w:r>
+    </w:p>
+    <w:p>
+      <w:pPr>
+        <w:pStyle w:val="Prrafodelista"/>
+        <w:jc w:val="both"/>
+        <w:rPr>
+          <w:sz w:val="24"/>
+          <w:szCs w:val="24"/>
+        </w:rPr>
+      </w:pPr>
     </w:p>
     <w:p>
       <w:pPr>
@@ -2178,4 +2277,16 @@
     </a:ext>
   </a:extLst>
 </a:theme>
+</file>
+
+<file path=customXml/item1.xml><?xml version="1.0" encoding="utf-8"?>
+<b:Sources xmlns:b="http://schemas.openxmlformats.org/officeDocument/2006/bibliography" xmlns="http://schemas.openxmlformats.org/officeDocument/2006/bibliography" SelectedStyle="\APASixthEditionOfficeOnline.xsl" StyleName="APA" Version="6"/>
+</file>
+
+<file path=customXml/itemProps1.xml><?xml version="1.0" encoding="utf-8"?>
+<ds:datastoreItem xmlns:ds="http://schemas.openxmlformats.org/officeDocument/2006/customXml" ds:itemID="{0C588C02-C6B7-482D-B15B-904ADA1A16F7}">
+  <ds:schemaRefs>
+    <ds:schemaRef ds:uri="http://schemas.openxmlformats.org/officeDocument/2006/bibliography"/>
+  </ds:schemaRefs>
+</ds:datastoreItem>
 </file>
</xml_diff>

<commit_message>
Correcciones en puntos mal interpretados
</commit_message>
<xml_diff>
--- a/Planteamiento.docx
+++ b/Planteamiento.docx
@@ -42,15 +42,13 @@
         </w:rPr>
         <w:t xml:space="preserve">Se utilizará interfaz </w:t>
       </w:r>
-      <w:proofErr w:type="spellStart"/>
-      <w:r>
-        <w:rPr>
-          <w:sz w:val="24"/>
-          <w:szCs w:val="24"/>
-        </w:rPr>
-        <w:t>grafica</w:t>
-      </w:r>
-      <w:proofErr w:type="spellEnd"/>
+      <w:r>
+        <w:rPr>
+          <w:sz w:val="24"/>
+          <w:szCs w:val="24"/>
+        </w:rPr>
+        <w:t>gráfica</w:t>
+      </w:r>
       <w:r>
         <w:rPr>
           <w:sz w:val="24"/>
@@ -1437,7 +1435,49 @@
           <w:sz w:val="24"/>
           <w:szCs w:val="24"/>
         </w:rPr>
-        <w:t>El rango de respuesta del cañón ofensivo no será tenido en cuenta, debido a que este rango es muy pequeño y en ningún caso puede defenderse.</w:t>
+        <w:t>Para el punto 5 se tendrá en cuenta que el cañón ofensivo podrá disparar dos tipos de munición</w:t>
+      </w:r>
+    </w:p>
+    <w:p>
+      <w:pPr>
+        <w:pStyle w:val="Prrafodelista"/>
+        <w:numPr>
+          <w:ilvl w:val="0"/>
+          <w:numId w:val="1"/>
+        </w:numPr>
+        <w:jc w:val="both"/>
+        <w:rPr>
+          <w:sz w:val="24"/>
+          <w:szCs w:val="24"/>
+        </w:rPr>
+      </w:pPr>
+      <w:r>
+        <w:rPr>
+          <w:sz w:val="24"/>
+          <w:szCs w:val="24"/>
+        </w:rPr>
+        <w:t>La distancia para realizar los cálculos referentes a los rangos de acción será un parámetro de entrada para la simulación.</w:t>
+      </w:r>
+    </w:p>
+    <w:p>
+      <w:pPr>
+        <w:pStyle w:val="Prrafodelista"/>
+        <w:numPr>
+          <w:ilvl w:val="0"/>
+          <w:numId w:val="1"/>
+        </w:numPr>
+        <w:jc w:val="both"/>
+        <w:rPr>
+          <w:sz w:val="24"/>
+          <w:szCs w:val="24"/>
+        </w:rPr>
+      </w:pPr>
+      <w:r>
+        <w:rPr>
+          <w:sz w:val="24"/>
+          <w:szCs w:val="24"/>
+        </w:rPr>
+        <w:t>Se utilizará un timer para calcular el tiempo de respuesta de cada cañón.</w:t>
       </w:r>
     </w:p>
     <w:sectPr>

</xml_diff>